<commit_message>
Taking notes on ECS, EKS and AWS FARGATE
</commit_message>
<xml_diff>
--- a/Anotações CP Essentials.docx
+++ b/Anotações CP Essentials.docx
@@ -141,6 +141,74 @@
           <w:lang w:val="pt-BR"/>
         </w:rPr>
         <w:t xml:space="preserve">). </w:t>
+      </w:r>
+    </w:p>
+    <w:p>
+      <w:pPr>
+        <w:pStyle w:val="PargrafodaLista"/>
+        <w:numPr>
+          <w:ilvl w:val="0"/>
+          <w:numId w:val="1"/>
+        </w:numPr>
+        <w:rPr>
+          <w:b/>
+          <w:bCs/>
+          <w:lang w:val="pt-BR"/>
+        </w:rPr>
+      </w:pPr>
+      <w:r>
+        <w:rPr>
+          <w:b/>
+          <w:bCs/>
+          <w:lang w:val="pt-BR"/>
+        </w:rPr>
+        <w:t xml:space="preserve">Serverless: </w:t>
+      </w:r>
+      <w:r>
+        <w:rPr>
+          <w:lang w:val="pt-BR"/>
+        </w:rPr>
+        <w:t>Quando</w:t>
+      </w:r>
+      <w:r>
+        <w:rPr>
+          <w:lang w:val="pt-BR"/>
+        </w:rPr>
+        <w:t>, apesar do código ainda rodar em um servidor,</w:t>
+      </w:r>
+      <w:r>
+        <w:rPr>
+          <w:lang w:val="pt-BR"/>
+        </w:rPr>
+        <w:t xml:space="preserve"> não podemos ver nem acessar a infraestrutura.</w:t>
+      </w:r>
+    </w:p>
+    <w:p>
+      <w:pPr>
+        <w:pStyle w:val="PargrafodaLista"/>
+        <w:numPr>
+          <w:ilvl w:val="0"/>
+          <w:numId w:val="1"/>
+        </w:numPr>
+        <w:rPr>
+          <w:b/>
+          <w:bCs/>
+          <w:lang w:val="pt-BR"/>
+        </w:rPr>
+      </w:pPr>
+      <w:r>
+        <w:rPr>
+          <w:b/>
+          <w:bCs/>
+          <w:lang w:val="pt-BR"/>
+        </w:rPr>
+        <w:t xml:space="preserve">Cluster: </w:t>
+      </w:r>
+      <w:r>
+        <w:rPr>
+          <w:lang w:val="pt-BR"/>
+        </w:rPr>
+        <w:t>Uma série de instâncias EC2 (contêineres) rodando juntos.</w:t>
       </w:r>
     </w:p>
     <w:p>
@@ -404,7 +472,6 @@
           <w:sz w:val="36"/>
           <w:szCs w:val="36"/>
         </w:rPr>
-        <w:lastRenderedPageBreak/>
         <w:t>Amazon ELB (Elastic Load Balancing)</w:t>
       </w:r>
     </w:p>
@@ -462,9 +529,9 @@
           <w:noProof/>
         </w:rPr>
         <w:drawing>
-          <wp:inline distT="0" distB="0" distL="0" distR="0" wp14:anchorId="4B2FA762" wp14:editId="5A3909C5">
-            <wp:extent cx="5943600" cy="3341370"/>
-            <wp:effectExtent l="0" t="0" r="0" b="0"/>
+          <wp:inline distT="0" distB="0" distL="0" distR="0" wp14:anchorId="4B2FA762" wp14:editId="3A1E69CF">
+            <wp:extent cx="4867275" cy="2736283"/>
+            <wp:effectExtent l="0" t="0" r="0" b="6985"/>
             <wp:docPr id="1" name="Imagem 1"/>
             <wp:cNvGraphicFramePr>
               <a:graphicFrameLocks xmlns:a="http://schemas.openxmlformats.org/drawingml/2006/main" noChangeAspect="1"/>
@@ -485,7 +552,7 @@
                   <pic:spPr>
                     <a:xfrm>
                       <a:off x="0" y="0"/>
-                      <a:ext cx="5943600" cy="3341370"/>
+                      <a:ext cx="4878996" cy="2742872"/>
                     </a:xfrm>
                     <a:prstGeom prst="rect">
                       <a:avLst/>
@@ -663,47 +730,7 @@
           <w:sz w:val="36"/>
           <w:szCs w:val="36"/>
         </w:rPr>
-        <w:t xml:space="preserve">Amazon </w:t>
-      </w:r>
-      <w:r>
-        <w:rPr>
-          <w:b/>
-          <w:bCs/>
-          <w:color w:val="FF0000"/>
-          <w:sz w:val="36"/>
-          <w:szCs w:val="36"/>
-        </w:rPr>
-        <w:t>SNS</w:t>
-      </w:r>
-      <w:r>
-        <w:rPr>
-          <w:b/>
-          <w:bCs/>
-          <w:color w:val="FF0000"/>
-          <w:sz w:val="36"/>
-          <w:szCs w:val="36"/>
-        </w:rPr>
-        <w:t xml:space="preserve"> (</w:t>
-      </w:r>
-      <w:r>
-        <w:rPr>
-          <w:b/>
-          <w:bCs/>
-          <w:color w:val="FF0000"/>
-          <w:sz w:val="36"/>
-          <w:szCs w:val="36"/>
-        </w:rPr>
-        <w:t>Simple Notification Service</w:t>
-      </w:r>
-      <w:r>
-        <w:rPr>
-          <w:b/>
-          <w:bCs/>
-          <w:color w:val="FF0000"/>
-          <w:sz w:val="36"/>
-          <w:szCs w:val="36"/>
-        </w:rPr>
-        <w:t>)</w:t>
+        <w:t>Amazon SNS (Simple Notification Service)</w:t>
       </w:r>
     </w:p>
     <w:p>
@@ -891,51 +918,7 @@
           <w:lang w:val="pt-BR"/>
         </w:rPr>
         <w:lastRenderedPageBreak/>
-        <w:t xml:space="preserve">Amazon </w:t>
-      </w:r>
-      <w:r>
-        <w:rPr>
-          <w:b/>
-          <w:bCs/>
-          <w:color w:val="F27900"/>
-          <w:sz w:val="36"/>
-          <w:szCs w:val="36"/>
-          <w:lang w:val="pt-BR"/>
-        </w:rPr>
-        <w:t>SQS</w:t>
-      </w:r>
-      <w:r>
-        <w:rPr>
-          <w:b/>
-          <w:bCs/>
-          <w:color w:val="F27900"/>
-          <w:sz w:val="36"/>
-          <w:szCs w:val="36"/>
-          <w:lang w:val="pt-BR"/>
-        </w:rPr>
-        <w:t xml:space="preserve"> (Simple </w:t>
-      </w:r>
-      <w:r>
-        <w:rPr>
-          <w:b/>
-          <w:bCs/>
-          <w:color w:val="F27900"/>
-          <w:sz w:val="36"/>
-          <w:szCs w:val="36"/>
-          <w:lang w:val="pt-BR"/>
-        </w:rPr>
-        <w:t xml:space="preserve">Queue </w:t>
-      </w:r>
-      <w:r>
-        <w:rPr>
-          <w:b/>
-          <w:bCs/>
-          <w:color w:val="F27900"/>
-          <w:sz w:val="36"/>
-          <w:szCs w:val="36"/>
-          <w:lang w:val="pt-BR"/>
-        </w:rPr>
-        <w:t>Service)</w:t>
+        <w:t>Amazon SQS (Simple Queue Service)</w:t>
       </w:r>
     </w:p>
     <w:p>
@@ -969,36 +952,299 @@
           <w:numId w:val="2"/>
         </w:numPr>
         <w:rPr>
+          <w:color w:val="000000" w:themeColor="text1"/>
+          <w:sz w:val="28"/>
+          <w:szCs w:val="28"/>
+          <w:lang w:val="pt-BR"/>
+        </w:rPr>
+      </w:pPr>
+      <w:r>
+        <w:rPr>
+          <w:color w:val="000000" w:themeColor="text1"/>
+          <w:lang w:val="pt-BR"/>
+        </w:rPr>
+        <w:t>Uma fila, onde mensagens são publicadas e consumidas. Para melhor entendimento, consultar explicação do SNS acima.</w:t>
+      </w:r>
+    </w:p>
+    <w:p>
+      <w:pPr>
+        <w:rPr>
           <w:color w:val="F27900"/>
           <w:sz w:val="28"/>
           <w:szCs w:val="28"/>
           <w:lang w:val="pt-BR"/>
         </w:rPr>
       </w:pPr>
-      <w:r>
-        <w:rPr>
-          <w:color w:val="000000" w:themeColor="text1"/>
-          <w:lang w:val="pt-BR"/>
-        </w:rPr>
-        <w:t>Uma fila, onde mensagens são publicadas e consumidas.</w:t>
-      </w:r>
-      <w:r>
-        <w:rPr>
-          <w:color w:val="000000" w:themeColor="text1"/>
-          <w:lang w:val="pt-BR"/>
-        </w:rPr>
-        <w:t xml:space="preserve"> Para melhor entendimento, consultar explicação do SNS acima.</w:t>
-      </w:r>
+    </w:p>
+    <w:p>
+      <w:pPr>
+        <w:rPr>
+          <w:b/>
+          <w:bCs/>
+          <w:color w:val="B322D0"/>
+          <w:sz w:val="36"/>
+          <w:szCs w:val="36"/>
+          <w:lang w:val="pt-BR"/>
+        </w:rPr>
+      </w:pPr>
+      <w:r>
+        <w:rPr>
+          <w:b/>
+          <w:bCs/>
+          <w:color w:val="B322D0"/>
+          <w:sz w:val="36"/>
+          <w:szCs w:val="36"/>
+          <w:lang w:val="pt-BR"/>
+        </w:rPr>
+        <w:t>AWS</w:t>
+      </w:r>
+      <w:r>
+        <w:rPr>
+          <w:b/>
+          <w:bCs/>
+          <w:color w:val="B322D0"/>
+          <w:sz w:val="36"/>
+          <w:szCs w:val="36"/>
+          <w:lang w:val="pt-BR"/>
+        </w:rPr>
+        <w:t xml:space="preserve"> </w:t>
+      </w:r>
+      <w:r>
+        <w:rPr>
+          <w:b/>
+          <w:bCs/>
+          <w:color w:val="B322D0"/>
+          <w:sz w:val="36"/>
+          <w:szCs w:val="36"/>
+          <w:lang w:val="pt-BR"/>
+        </w:rPr>
+        <w:t>Lambda</w:t>
+      </w:r>
+    </w:p>
+    <w:p>
+      <w:pPr>
+        <w:rPr>
+          <w:b/>
+          <w:bCs/>
+          <w:color w:val="B322D0"/>
+          <w:sz w:val="28"/>
+          <w:szCs w:val="28"/>
+          <w:lang w:val="pt-BR"/>
+        </w:rPr>
+      </w:pPr>
+      <w:r>
+        <w:rPr>
+          <w:b/>
+          <w:bCs/>
+          <w:color w:val="B322D0"/>
+          <w:sz w:val="28"/>
+          <w:szCs w:val="28"/>
+          <w:lang w:val="pt-BR"/>
+        </w:rPr>
+        <w:t>Utilidade geral:</w:t>
+      </w:r>
+    </w:p>
+    <w:p>
+      <w:pPr>
+        <w:pStyle w:val="PargrafodaLista"/>
+        <w:numPr>
+          <w:ilvl w:val="0"/>
+          <w:numId w:val="2"/>
+        </w:numPr>
+        <w:rPr>
+          <w:color w:val="000000" w:themeColor="text1"/>
+          <w:lang w:val="pt-BR"/>
+        </w:rPr>
+      </w:pPr>
+      <w:r>
+        <w:rPr>
+          <w:color w:val="000000" w:themeColor="text1"/>
+          <w:lang w:val="pt-BR"/>
+        </w:rPr>
+        <w:t xml:space="preserve">Serviço onde subimos um código em uma </w:t>
+      </w:r>
+      <w:r>
+        <w:rPr>
+          <w:b/>
+          <w:bCs/>
+          <w:color w:val="00B0F0"/>
+          <w:lang w:val="pt-BR"/>
+        </w:rPr>
+        <w:t>lambda function</w:t>
+      </w:r>
+      <w:r>
+        <w:rPr>
+          <w:color w:val="000000" w:themeColor="text1"/>
+          <w:lang w:val="pt-BR"/>
+        </w:rPr>
+        <w:t>, que será rodad</w:t>
+      </w:r>
+      <w:r>
+        <w:rPr>
+          <w:color w:val="000000" w:themeColor="text1"/>
+          <w:lang w:val="pt-BR"/>
+        </w:rPr>
+        <w:t>a</w:t>
+      </w:r>
+      <w:r>
+        <w:rPr>
+          <w:color w:val="000000" w:themeColor="text1"/>
+          <w:lang w:val="pt-BR"/>
+        </w:rPr>
+        <w:t xml:space="preserve"> de forma Serverless</w:t>
+      </w:r>
+      <w:r>
+        <w:rPr>
+          <w:color w:val="000000" w:themeColor="text1"/>
+          <w:lang w:val="pt-BR"/>
+        </w:rPr>
+        <w:t xml:space="preserve"> em um ambiente escalável e gerenciado pela AWS </w:t>
+      </w:r>
+      <w:r>
+        <w:rPr>
+          <w:color w:val="000000" w:themeColor="text1"/>
+          <w:lang w:val="pt-BR"/>
+        </w:rPr>
+        <w:t>após a ativação de um trigger configurado.</w:t>
+      </w:r>
+      <w:r>
+        <w:rPr>
+          <w:color w:val="000000" w:themeColor="text1"/>
+          <w:lang w:val="pt-BR"/>
+        </w:rPr>
+        <w:t xml:space="preserve"> Designado para processamento rápido, que levam menos que 15 minutos. Não recomendado para deep-learning, por exemplo.</w:t>
+      </w:r>
+    </w:p>
+    <w:p>
+      <w:pPr>
+        <w:ind w:left="360"/>
+        <w:rPr>
+          <w:color w:val="000000" w:themeColor="text1"/>
+          <w:lang w:val="pt-BR"/>
+        </w:rPr>
+      </w:pPr>
+    </w:p>
+    <w:p>
+      <w:pPr>
+        <w:ind w:left="360"/>
+        <w:rPr>
+          <w:color w:val="000000" w:themeColor="text1"/>
+          <w:lang w:val="pt-BR"/>
+        </w:rPr>
+      </w:pPr>
+      <w:r>
+        <w:rPr>
+          <w:noProof/>
+          <w:color w:val="000000" w:themeColor="text1"/>
+          <w:lang w:val="pt-BR"/>
+        </w:rPr>
+        <w:drawing>
+          <wp:inline distT="0" distB="0" distL="0" distR="0" wp14:anchorId="7509995D" wp14:editId="15EBB510">
+            <wp:extent cx="5295900" cy="1997651"/>
+            <wp:effectExtent l="0" t="0" r="0" b="3175"/>
+            <wp:docPr id="10" name="Imagem 10"/>
+            <wp:cNvGraphicFramePr>
+              <a:graphicFrameLocks xmlns:a="http://schemas.openxmlformats.org/drawingml/2006/main" noChangeAspect="1"/>
+            </wp:cNvGraphicFramePr>
+            <a:graphic xmlns:a="http://schemas.openxmlformats.org/drawingml/2006/main">
+              <a:graphicData uri="http://schemas.openxmlformats.org/drawingml/2006/picture">
+                <pic:pic xmlns:pic="http://schemas.openxmlformats.org/drawingml/2006/picture">
+                  <pic:nvPicPr>
+                    <pic:cNvPr id="0" name="Picture 1"/>
+                    <pic:cNvPicPr>
+                      <a:picLocks noChangeAspect="1" noChangeArrowheads="1"/>
+                    </pic:cNvPicPr>
+                  </pic:nvPicPr>
+                  <pic:blipFill>
+                    <a:blip r:embed="rId11">
+                      <a:extLst>
+                        <a:ext uri="{28A0092B-C50C-407E-A947-70E740481C1C}">
+                          <a14:useLocalDpi xmlns:a14="http://schemas.microsoft.com/office/drawing/2010/main" val="0"/>
+                        </a:ext>
+                      </a:extLst>
+                    </a:blip>
+                    <a:srcRect/>
+                    <a:stretch>
+                      <a:fillRect/>
+                    </a:stretch>
+                  </pic:blipFill>
+                  <pic:spPr bwMode="auto">
+                    <a:xfrm>
+                      <a:off x="0" y="0"/>
+                      <a:ext cx="5319231" cy="2006452"/>
+                    </a:xfrm>
+                    <a:prstGeom prst="rect">
+                      <a:avLst/>
+                    </a:prstGeom>
+                    <a:noFill/>
+                    <a:ln>
+                      <a:noFill/>
+                    </a:ln>
+                  </pic:spPr>
+                </pic:pic>
+              </a:graphicData>
+            </a:graphic>
+          </wp:inline>
+        </w:drawing>
+      </w:r>
+    </w:p>
+    <w:p>
+      <w:pPr>
+        <w:ind w:left="360"/>
+        <w:rPr>
+          <w:color w:val="000000" w:themeColor="text1"/>
+          <w:lang w:val="pt-BR"/>
+        </w:rPr>
+      </w:pPr>
     </w:p>
     <w:p>
       <w:pPr>
         <w:jc w:val="center"/>
         <w:rPr>
-          <w:b/>
-          <w:bCs/>
-          <w:lang w:val="pt-BR"/>
-        </w:rPr>
-      </w:pPr>
+          <w:color w:val="000000" w:themeColor="text1"/>
+          <w:lang w:val="pt-BR"/>
+        </w:rPr>
+      </w:pPr>
+      <w:r>
+        <w:rPr>
+          <w:noProof/>
+        </w:rPr>
+        <w:drawing>
+          <wp:inline distT="0" distB="0" distL="0" distR="0" wp14:anchorId="1A6A9084" wp14:editId="50D54D96">
+            <wp:extent cx="4134089" cy="2324100"/>
+            <wp:effectExtent l="0" t="0" r="0" b="0"/>
+            <wp:docPr id="9" name="Imagem 9"/>
+            <wp:cNvGraphicFramePr>
+              <a:graphicFrameLocks xmlns:a="http://schemas.openxmlformats.org/drawingml/2006/main" noChangeAspect="1"/>
+            </wp:cNvGraphicFramePr>
+            <a:graphic xmlns:a="http://schemas.openxmlformats.org/drawingml/2006/main">
+              <a:graphicData uri="http://schemas.openxmlformats.org/drawingml/2006/picture">
+                <pic:pic xmlns:pic="http://schemas.openxmlformats.org/drawingml/2006/picture">
+                  <pic:nvPicPr>
+                    <pic:cNvPr id="1" name=""/>
+                    <pic:cNvPicPr/>
+                  </pic:nvPicPr>
+                  <pic:blipFill>
+                    <a:blip r:embed="rId12"/>
+                    <a:stretch>
+                      <a:fillRect/>
+                    </a:stretch>
+                  </pic:blipFill>
+                  <pic:spPr>
+                    <a:xfrm>
+                      <a:off x="0" y="0"/>
+                      <a:ext cx="4142881" cy="2329042"/>
+                    </a:xfrm>
+                    <a:prstGeom prst="rect">
+                      <a:avLst/>
+                    </a:prstGeom>
+                  </pic:spPr>
+                </pic:pic>
+              </a:graphicData>
+            </a:graphic>
+          </wp:inline>
+        </w:drawing>
+      </w:r>
     </w:p>
     <w:p>
       <w:pPr>
@@ -1012,11 +1258,398 @@
     </w:p>
     <w:p>
       <w:pPr>
+        <w:rPr>
+          <w:b/>
+          <w:bCs/>
+          <w:color w:val="0070C0"/>
+          <w:sz w:val="36"/>
+          <w:szCs w:val="36"/>
+        </w:rPr>
+      </w:pPr>
+      <w:r>
+        <w:rPr>
+          <w:b/>
+          <w:bCs/>
+          <w:color w:val="0070C0"/>
+          <w:sz w:val="36"/>
+          <w:szCs w:val="36"/>
+        </w:rPr>
+        <w:t xml:space="preserve">Amazon </w:t>
+      </w:r>
+      <w:r>
+        <w:rPr>
+          <w:b/>
+          <w:bCs/>
+          <w:color w:val="0070C0"/>
+          <w:sz w:val="36"/>
+          <w:szCs w:val="36"/>
+        </w:rPr>
+        <w:t>ECS</w:t>
+      </w:r>
+      <w:r>
+        <w:rPr>
+          <w:b/>
+          <w:bCs/>
+          <w:color w:val="0070C0"/>
+          <w:sz w:val="36"/>
+          <w:szCs w:val="36"/>
+        </w:rPr>
+        <w:t xml:space="preserve"> (</w:t>
+      </w:r>
+      <w:r>
+        <w:rPr>
+          <w:b/>
+          <w:bCs/>
+          <w:color w:val="0070C0"/>
+          <w:sz w:val="36"/>
+          <w:szCs w:val="36"/>
+        </w:rPr>
+        <w:t>Elastic Container Service</w:t>
+      </w:r>
+      <w:r>
+        <w:rPr>
+          <w:b/>
+          <w:bCs/>
+          <w:color w:val="0070C0"/>
+          <w:sz w:val="36"/>
+          <w:szCs w:val="36"/>
+        </w:rPr>
+        <w:t>)</w:t>
+      </w:r>
+    </w:p>
+    <w:p>
+      <w:pPr>
+        <w:rPr>
+          <w:b/>
+          <w:bCs/>
+          <w:color w:val="0070C0"/>
+          <w:sz w:val="28"/>
+          <w:szCs w:val="28"/>
+          <w:lang w:val="pt-BR"/>
+        </w:rPr>
+      </w:pPr>
+      <w:r>
+        <w:rPr>
+          <w:b/>
+          <w:bCs/>
+          <w:color w:val="0070C0"/>
+          <w:sz w:val="28"/>
+          <w:szCs w:val="28"/>
+          <w:lang w:val="pt-BR"/>
+        </w:rPr>
+        <w:t>Utilidade geral:</w:t>
+      </w:r>
+    </w:p>
+    <w:p>
+      <w:pPr>
+        <w:pStyle w:val="PargrafodaLista"/>
+        <w:numPr>
+          <w:ilvl w:val="0"/>
+          <w:numId w:val="2"/>
+        </w:numPr>
+        <w:rPr>
+          <w:color w:val="000000" w:themeColor="text1"/>
+          <w:sz w:val="28"/>
+          <w:szCs w:val="28"/>
+          <w:lang w:val="pt-BR"/>
+        </w:rPr>
+      </w:pPr>
+      <w:r>
+        <w:rPr>
+          <w:color w:val="000000" w:themeColor="text1"/>
+          <w:lang w:val="pt-BR"/>
+        </w:rPr>
+        <w:t>Serve para gerenciar aplicações contêinerizadas de forma escalável, sem que precisemos lidar com algum software próprio de orquestração de contêineres.</w:t>
+      </w:r>
+    </w:p>
+    <w:p>
+      <w:pPr>
+        <w:rPr>
+          <w:b/>
+          <w:bCs/>
+          <w:color w:val="F27900"/>
+          <w:sz w:val="28"/>
+          <w:szCs w:val="28"/>
+          <w:lang w:val="pt-BR"/>
+        </w:rPr>
+      </w:pPr>
+    </w:p>
+    <w:p>
+      <w:pPr>
+        <w:rPr>
+          <w:b/>
+          <w:bCs/>
+          <w:color w:val="245680"/>
+          <w:sz w:val="36"/>
+          <w:szCs w:val="36"/>
+        </w:rPr>
+      </w:pPr>
+      <w:r>
+        <w:rPr>
+          <w:b/>
+          <w:bCs/>
+          <w:color w:val="245680"/>
+          <w:sz w:val="36"/>
+          <w:szCs w:val="36"/>
+        </w:rPr>
+        <w:t>Amazon E</w:t>
+      </w:r>
+      <w:r>
+        <w:rPr>
+          <w:b/>
+          <w:bCs/>
+          <w:color w:val="245680"/>
+          <w:sz w:val="36"/>
+          <w:szCs w:val="36"/>
+        </w:rPr>
+        <w:t>K</w:t>
+      </w:r>
+      <w:r>
+        <w:rPr>
+          <w:b/>
+          <w:bCs/>
+          <w:color w:val="245680"/>
+          <w:sz w:val="36"/>
+          <w:szCs w:val="36"/>
+        </w:rPr>
+        <w:t xml:space="preserve">S (Elastic </w:t>
+      </w:r>
+      <w:r>
+        <w:rPr>
+          <w:b/>
+          <w:bCs/>
+          <w:color w:val="245680"/>
+          <w:sz w:val="36"/>
+          <w:szCs w:val="36"/>
+        </w:rPr>
+        <w:t>Kubernetes</w:t>
+      </w:r>
+      <w:r>
+        <w:rPr>
+          <w:b/>
+          <w:bCs/>
+          <w:color w:val="245680"/>
+          <w:sz w:val="36"/>
+          <w:szCs w:val="36"/>
+        </w:rPr>
+        <w:t xml:space="preserve"> Service)</w:t>
+      </w:r>
+    </w:p>
+    <w:p>
+      <w:pPr>
+        <w:rPr>
+          <w:b/>
+          <w:bCs/>
+          <w:color w:val="245680"/>
+          <w:sz w:val="28"/>
+          <w:szCs w:val="28"/>
+          <w:lang w:val="pt-BR"/>
+        </w:rPr>
+      </w:pPr>
+      <w:r>
+        <w:rPr>
+          <w:b/>
+          <w:bCs/>
+          <w:color w:val="245680"/>
+          <w:sz w:val="28"/>
+          <w:szCs w:val="28"/>
+          <w:lang w:val="pt-BR"/>
+        </w:rPr>
+        <w:t>Utilidade geral:</w:t>
+      </w:r>
+    </w:p>
+    <w:p>
+      <w:pPr>
+        <w:rPr>
+          <w:b/>
+          <w:bCs/>
+          <w:color w:val="245680"/>
+          <w:sz w:val="28"/>
+          <w:szCs w:val="28"/>
+          <w:lang w:val="pt-BR"/>
+        </w:rPr>
+      </w:pPr>
+    </w:p>
+    <w:p>
+      <w:pPr>
+        <w:rPr>
+          <w:b/>
+          <w:bCs/>
+          <w:color w:val="495B49"/>
+          <w:sz w:val="36"/>
+          <w:szCs w:val="36"/>
+          <w:lang w:val="pt-BR"/>
+        </w:rPr>
+      </w:pPr>
+      <w:r>
+        <w:rPr>
+          <w:b/>
+          <w:bCs/>
+          <w:color w:val="495B49"/>
+          <w:sz w:val="36"/>
+          <w:szCs w:val="36"/>
+          <w:lang w:val="pt-BR"/>
+        </w:rPr>
+        <w:t>AWS</w:t>
+      </w:r>
+      <w:r>
+        <w:rPr>
+          <w:b/>
+          <w:bCs/>
+          <w:color w:val="495B49"/>
+          <w:sz w:val="36"/>
+          <w:szCs w:val="36"/>
+          <w:lang w:val="pt-BR"/>
+        </w:rPr>
+        <w:t xml:space="preserve"> </w:t>
+      </w:r>
+      <w:r>
+        <w:rPr>
+          <w:b/>
+          <w:bCs/>
+          <w:color w:val="495B49"/>
+          <w:sz w:val="36"/>
+          <w:szCs w:val="36"/>
+          <w:lang w:val="pt-BR"/>
+        </w:rPr>
+        <w:t>FARGATE</w:t>
+      </w:r>
+    </w:p>
+    <w:p>
+      <w:pPr>
+        <w:rPr>
+          <w:b/>
+          <w:bCs/>
+          <w:color w:val="495B49"/>
+          <w:sz w:val="28"/>
+          <w:szCs w:val="28"/>
+          <w:lang w:val="pt-BR"/>
+        </w:rPr>
+      </w:pPr>
+      <w:r>
+        <w:rPr>
+          <w:b/>
+          <w:bCs/>
+          <w:color w:val="495B49"/>
+          <w:sz w:val="28"/>
+          <w:szCs w:val="28"/>
+          <w:lang w:val="pt-BR"/>
+        </w:rPr>
+        <w:t>Utilidade geral:</w:t>
+      </w:r>
+    </w:p>
+    <w:p>
+      <w:pPr>
+        <w:pStyle w:val="NormalWeb"/>
+        <w:numPr>
+          <w:ilvl w:val="0"/>
+          <w:numId w:val="2"/>
+        </w:numPr>
+        <w:shd w:val="clear" w:color="auto" w:fill="FFFFFF"/>
+        <w:spacing w:before="0" w:beforeAutospacing="0" w:after="0" w:afterAutospacing="0"/>
+        <w:rPr>
+          <w:rFonts w:asciiTheme="minorHAnsi" w:hAnsiTheme="minorHAnsi" w:cstheme="minorHAnsi"/>
+          <w:color w:val="313537"/>
+          <w:sz w:val="22"/>
+          <w:szCs w:val="22"/>
+        </w:rPr>
+      </w:pPr>
+      <w:hyperlink r:id="rId13" w:tgtFrame="_blank" w:history="1">
+        <w:r>
+          <w:rPr>
+            <w:rStyle w:val="Forte"/>
+            <w:rFonts w:asciiTheme="minorHAnsi" w:hAnsiTheme="minorHAnsi" w:cstheme="minorHAnsi"/>
+            <w:color w:val="000000" w:themeColor="text1"/>
+            <w:sz w:val="22"/>
+            <w:szCs w:val="22"/>
+            <w:bdr w:val="none" w:sz="0" w:space="0" w:color="auto" w:frame="1"/>
+          </w:rPr>
+          <w:t>AWS Fargate</w:t>
+        </w:r>
+      </w:hyperlink>
+      <w:r>
+        <w:rPr>
+          <w:rStyle w:val="Forte"/>
+          <w:rFonts w:asciiTheme="minorHAnsi" w:hAnsiTheme="minorHAnsi" w:cstheme="minorHAnsi"/>
+          <w:color w:val="313537"/>
+          <w:sz w:val="22"/>
+          <w:szCs w:val="22"/>
+          <w:bdr w:val="none" w:sz="0" w:space="0" w:color="auto" w:frame="1"/>
+        </w:rPr>
+        <w:t> </w:t>
+      </w:r>
+      <w:r>
+        <w:rPr>
+          <w:rFonts w:asciiTheme="minorHAnsi" w:hAnsiTheme="minorHAnsi" w:cstheme="minorHAnsi"/>
+          <w:color w:val="313537"/>
+          <w:sz w:val="22"/>
+          <w:szCs w:val="22"/>
+        </w:rPr>
+        <w:t>is a serverless compute engine for containers. It works with both Amazon ECS and Amazon EKS. When using AWS Fargate, you do not need to provision or manage servers. AWS Fargate manages your server infrastructure for you. </w:t>
+      </w:r>
+    </w:p>
+    <w:p>
+      <w:pPr>
+        <w:pStyle w:val="PargrafodaLista"/>
+        <w:rPr>
+          <w:b/>
+          <w:bCs/>
+          <w:color w:val="495B49"/>
+          <w:sz w:val="28"/>
+          <w:szCs w:val="28"/>
+        </w:rPr>
+      </w:pPr>
+    </w:p>
+    <w:p>
+      <w:pPr>
+        <w:rPr>
+          <w:b/>
+          <w:bCs/>
+          <w:color w:val="245680"/>
+          <w:sz w:val="28"/>
+          <w:szCs w:val="28"/>
+        </w:rPr>
+      </w:pPr>
+    </w:p>
+    <w:p>
+      <w:pPr>
+        <w:rPr>
+          <w:b/>
+          <w:bCs/>
+          <w:color w:val="245680"/>
+          <w:sz w:val="28"/>
+          <w:szCs w:val="28"/>
+        </w:rPr>
+      </w:pPr>
+    </w:p>
+    <w:p>
+      <w:pPr>
+        <w:rPr>
+          <w:b/>
+          <w:bCs/>
+          <w:color w:val="245680"/>
+          <w:sz w:val="28"/>
+          <w:szCs w:val="28"/>
+        </w:rPr>
+      </w:pPr>
+    </w:p>
+    <w:p>
+      <w:pPr>
+        <w:rPr>
+          <w:b/>
+          <w:bCs/>
+          <w:color w:val="F27900"/>
+          <w:sz w:val="28"/>
+          <w:szCs w:val="28"/>
+        </w:rPr>
+      </w:pPr>
+    </w:p>
+    <w:p>
+      <w:pPr>
         <w:jc w:val="center"/>
         <w:rPr>
           <w:b/>
           <w:bCs/>
-          <w:lang w:val="pt-BR"/>
         </w:rPr>
       </w:pPr>
     </w:p>
@@ -1026,7 +1659,6 @@
         <w:rPr>
           <w:b/>
           <w:bCs/>
-          <w:lang w:val="pt-BR"/>
         </w:rPr>
       </w:pPr>
     </w:p>
@@ -1036,7 +1668,6 @@
         <w:rPr>
           <w:b/>
           <w:bCs/>
-          <w:lang w:val="pt-BR"/>
         </w:rPr>
       </w:pPr>
     </w:p>
@@ -1046,7 +1677,6 @@
         <w:rPr>
           <w:b/>
           <w:bCs/>
-          <w:lang w:val="pt-BR"/>
         </w:rPr>
       </w:pPr>
     </w:p>
@@ -1056,7 +1686,6 @@
         <w:rPr>
           <w:b/>
           <w:bCs/>
-          <w:lang w:val="pt-BR"/>
         </w:rPr>
       </w:pPr>
     </w:p>
@@ -1066,7 +1695,6 @@
         <w:rPr>
           <w:b/>
           <w:bCs/>
-          <w:lang w:val="pt-BR"/>
         </w:rPr>
       </w:pPr>
     </w:p>
@@ -1076,7 +1704,6 @@
         <w:rPr>
           <w:b/>
           <w:bCs/>
-          <w:lang w:val="pt-BR"/>
         </w:rPr>
       </w:pPr>
     </w:p>
@@ -1086,7 +1713,6 @@
         <w:rPr>
           <w:b/>
           <w:bCs/>
-          <w:lang w:val="pt-BR"/>
         </w:rPr>
       </w:pPr>
     </w:p>
@@ -1096,7 +1722,6 @@
         <w:rPr>
           <w:b/>
           <w:bCs/>
-          <w:lang w:val="pt-BR"/>
         </w:rPr>
       </w:pPr>
     </w:p>
@@ -1106,7 +1731,6 @@
         <w:rPr>
           <w:b/>
           <w:bCs/>
-          <w:lang w:val="pt-BR"/>
         </w:rPr>
       </w:pPr>
     </w:p>
@@ -1116,7 +1740,6 @@
         <w:rPr>
           <w:b/>
           <w:bCs/>
-          <w:lang w:val="pt-BR"/>
         </w:rPr>
       </w:pPr>
     </w:p>
@@ -1126,7 +1749,6 @@
         <w:rPr>
           <w:b/>
           <w:bCs/>
-          <w:lang w:val="pt-BR"/>
         </w:rPr>
       </w:pPr>
     </w:p>
@@ -1156,7 +1778,6 @@
         <w:rPr>
           <w:noProof/>
         </w:rPr>
-        <w:lastRenderedPageBreak/>
         <w:drawing>
           <wp:inline distT="0" distB="0" distL="0" distR="0" wp14:anchorId="148CBFD8" wp14:editId="0253FBC4">
             <wp:extent cx="4873925" cy="3842278"/>
@@ -1175,7 +1796,7 @@
                     </pic:cNvPicPr>
                   </pic:nvPicPr>
                   <pic:blipFill>
-                    <a:blip r:embed="rId11">
+                    <a:blip r:embed="rId14">
                       <a:extLst>
                         <a:ext uri="{28A0092B-C50C-407E-A947-70E740481C1C}">
                           <a14:useLocalDpi xmlns:a14="http://schemas.microsoft.com/office/drawing/2010/main" val="0"/>
@@ -1249,6 +1870,7 @@
           <w:bCs/>
           <w:noProof/>
         </w:rPr>
+        <w:lastRenderedPageBreak/>
         <w:drawing>
           <wp:inline distT="0" distB="0" distL="0" distR="0" wp14:anchorId="0A0F96A6" wp14:editId="01BC5BEC">
             <wp:extent cx="4859079" cy="3201999"/>
@@ -1267,7 +1889,7 @@
                     </pic:cNvPicPr>
                   </pic:nvPicPr>
                   <pic:blipFill>
-                    <a:blip r:embed="rId12">
+                    <a:blip r:embed="rId15">
                       <a:extLst>
                         <a:ext uri="{28A0092B-C50C-407E-A947-70E740481C1C}">
                           <a14:useLocalDpi xmlns:a14="http://schemas.microsoft.com/office/drawing/2010/main" val="0"/>
@@ -1427,7 +2049,7 @@
   <w:abstractNum w:abstractNumId="1" w15:restartNumberingAfterBreak="0">
     <w:nsid w:val="6EF1588C"/>
     <w:multiLevelType w:val="hybridMultilevel"/>
-    <w:tmpl w:val="A73C337A"/>
+    <w:tmpl w:val="556C6446"/>
     <w:lvl w:ilvl="0" w:tplc="04090001">
       <w:start w:val="1"/>
       <w:numFmt w:val="bullet"/>
@@ -1995,6 +2617,33 @@
       <w:u w:val="single"/>
     </w:rPr>
   </w:style>
+  <w:style w:type="paragraph" w:styleId="NormalWeb">
+    <w:name w:val="Normal (Web)"/>
+    <w:basedOn w:val="Normal"/>
+    <w:uiPriority w:val="99"/>
+    <w:semiHidden/>
+    <w:unhideWhenUsed/>
+    <w:rsid w:val="003C4D2B"/>
+    <w:pPr>
+      <w:spacing w:before="100" w:beforeAutospacing="1" w:after="100" w:afterAutospacing="1" w:line="240" w:lineRule="auto"/>
+    </w:pPr>
+    <w:rPr>
+      <w:rFonts w:ascii="Times New Roman" w:eastAsia="Times New Roman" w:hAnsi="Times New Roman" w:cs="Times New Roman"/>
+      <w:sz w:val="24"/>
+      <w:szCs w:val="24"/>
+    </w:rPr>
+  </w:style>
+  <w:style w:type="character" w:styleId="Forte">
+    <w:name w:val="Strong"/>
+    <w:basedOn w:val="Fontepargpadro"/>
+    <w:uiPriority w:val="22"/>
+    <w:qFormat/>
+    <w:rsid w:val="003C4D2B"/>
+    <w:rPr>
+      <w:b/>
+      <w:bCs/>
+    </w:rPr>
+  </w:style>
 </w:styles>
 </file>
 

</xml_diff>